<commit_message>
Finish wk 2 lectures + quiz in coursera duke stats w/ r - linear regression
</commit_message>
<xml_diff>
--- a/Stats/Coursera/DukeStatsWithR/Course3_Regression/week2_MoreAboutLinReg/wk2_MoreAboutLinReg.docx
+++ b/Stats/Coursera/DukeStatsWithR/Course3_Regression/week2_MoreAboutLinReg/wk2_MoreAboutLinReg.docx
@@ -458,31 +458,7 @@
         <w:rPr>
           <w:b/>
         </w:rPr>
-        <w:t>L</w:t>
-      </w:r>
-      <w:r>
-        <w:rPr>
-          <w:b/>
-        </w:rPr>
-        <w:t>everage</w:t>
-      </w:r>
-      <w:r>
-        <w:rPr>
-          <w:b/>
-        </w:rPr>
-        <w:t xml:space="preserve"> </w:t>
-      </w:r>
-      <w:r>
-        <w:rPr>
-          <w:b/>
-        </w:rPr>
-        <w:t>points</w:t>
-      </w:r>
-      <w:r>
-        <w:rPr>
-          <w:b/>
-        </w:rPr>
-        <w:t xml:space="preserve"> = </w:t>
+        <w:t xml:space="preserve">Leverage points = </w:t>
       </w:r>
       <w:r>
         <w:t>o</w:t>
@@ -615,13 +591,7 @@
         <w:rPr>
           <w:b/>
         </w:rPr>
-        <w:t xml:space="preserve">Influential </w:t>
-      </w:r>
-      <w:r>
-        <w:rPr>
-          <w:b/>
-        </w:rPr>
-        <w:t>points</w:t>
+        <w:t>Influential points</w:t>
       </w:r>
       <w:r>
         <w:t xml:space="preserve"> = </w:t>
@@ -4335,6 +4305,1337 @@
       <w:r>
         <w:t>)</w:t>
       </w:r>
+    </w:p>
+    <w:p>
+      <w:pPr>
+        <w:pStyle w:val="ListBullet"/>
+        <w:numPr>
+          <w:ilvl w:val="0"/>
+          <w:numId w:val="0"/>
+        </w:numPr>
+        <w:ind w:left="360" w:hanging="360"/>
+      </w:pPr>
+    </w:p>
+    <w:p>
+      <w:pPr>
+        <w:pStyle w:val="ListBullet"/>
+        <w:numPr>
+          <w:ilvl w:val="0"/>
+          <w:numId w:val="0"/>
+        </w:numPr>
+        <w:ind w:left="360" w:hanging="360"/>
+        <w:jc w:val="center"/>
+        <w:rPr>
+          <w:b/>
+          <w:u w:val="single"/>
+        </w:rPr>
+      </w:pPr>
+      <w:r>
+        <w:rPr>
+          <w:b/>
+          <w:u w:val="single"/>
+        </w:rPr>
+        <w:t>Variability Partitioning</w:t>
+      </w:r>
+    </w:p>
+    <w:p>
+      <w:pPr>
+        <w:pStyle w:val="ListBullet"/>
+        <w:numPr>
+          <w:ilvl w:val="0"/>
+          <w:numId w:val="0"/>
+        </w:numPr>
+        <w:ind w:left="360" w:hanging="360"/>
+        <w:jc w:val="center"/>
+        <w:rPr>
+          <w:b/>
+          <w:u w:val="single"/>
+        </w:rPr>
+      </w:pPr>
+    </w:p>
+    <w:p>
+      <w:pPr>
+        <w:pStyle w:val="ListBullet"/>
+      </w:pPr>
+      <w:r>
+        <w:t xml:space="preserve">So far </w:t>
+      </w:r>
+      <w:r>
+        <w:t>w/</w:t>
+      </w:r>
+      <w:r>
+        <w:t>in the framework of</w:t>
+      </w:r>
+      <w:r>
+        <w:t xml:space="preserve"> </w:t>
+      </w:r>
+      <w:r>
+        <w:t>regression we've used a t-test to evaluate strength of</w:t>
+      </w:r>
+      <w:r>
+        <w:t xml:space="preserve"> </w:t>
+      </w:r>
+      <w:r>
+        <w:t>evidence for hypothesis test</w:t>
+      </w:r>
+      <w:r>
+        <w:t xml:space="preserve">s </w:t>
+      </w:r>
+      <w:r>
+        <w:t xml:space="preserve">for the slope of relationship between x </w:t>
+      </w:r>
+      <w:r>
+        <w:t>+</w:t>
+      </w:r>
+      <w:r>
+        <w:t xml:space="preserve"> y. </w:t>
+      </w:r>
+    </w:p>
+    <w:p>
+      <w:pPr>
+        <w:pStyle w:val="ListBullet"/>
+      </w:pPr>
+      <w:r>
+        <w:t>Alternatively, can also consider</w:t>
+      </w:r>
+      <w:r>
+        <w:t xml:space="preserve"> </w:t>
+      </w:r>
+      <w:r>
+        <w:rPr>
+          <w:i/>
+        </w:rPr>
+        <w:t>variability in y explained by x</w:t>
+      </w:r>
+      <w:r>
+        <w:t xml:space="preserve">, compared to </w:t>
+      </w:r>
+      <w:r>
+        <w:rPr>
+          <w:b/>
+        </w:rPr>
+        <w:t>unexplained variability</w:t>
+      </w:r>
+    </w:p>
+    <w:p>
+      <w:pPr>
+        <w:pStyle w:val="ListBullet"/>
+      </w:pPr>
+      <w:r>
+        <w:t xml:space="preserve">Remember </w:t>
+      </w:r>
+      <w:r>
+        <w:rPr>
+          <w:u w:val="single"/>
+        </w:rPr>
+        <w:t xml:space="preserve">% </w:t>
+      </w:r>
+      <w:r>
+        <w:rPr>
+          <w:u w:val="single"/>
+        </w:rPr>
+        <w:t>of variability</w:t>
+      </w:r>
+      <w:r>
+        <w:rPr>
+          <w:u w:val="single"/>
+        </w:rPr>
+        <w:t xml:space="preserve"> </w:t>
+      </w:r>
+      <w:r>
+        <w:rPr>
+          <w:u w:val="single"/>
+        </w:rPr>
+        <w:t>in y explained by x</w:t>
+      </w:r>
+      <w:r>
+        <w:t xml:space="preserve"> </w:t>
+      </w:r>
+      <w:r>
+        <w:t xml:space="preserve">= </w:t>
+      </w:r>
+      <w:r>
+        <w:rPr>
+          <w:b/>
+        </w:rPr>
+        <w:t>R</w:t>
+      </w:r>
+      <w:r>
+        <w:rPr>
+          <w:b/>
+        </w:rPr>
+        <w:t>2</w:t>
+      </w:r>
+      <w:r>
+        <w:t xml:space="preserve">. </w:t>
+      </w:r>
+    </w:p>
+    <w:p>
+      <w:pPr>
+        <w:pStyle w:val="ListBullet"/>
+      </w:pPr>
+      <w:r>
+        <w:t>W</w:t>
+      </w:r>
+      <w:r>
+        <w:t>e like large</w:t>
+      </w:r>
+      <w:r>
+        <w:t xml:space="preserve"> </w:t>
+      </w:r>
+      <w:r>
+        <w:t>R</w:t>
+      </w:r>
+      <w:r>
+        <w:t>2’s</w:t>
+      </w:r>
+      <w:r>
+        <w:t xml:space="preserve"> so, could we use that notion to also do this hypothesis</w:t>
+      </w:r>
+      <w:r>
+        <w:t xml:space="preserve"> </w:t>
+      </w:r>
+      <w:r>
+        <w:t xml:space="preserve">test from another </w:t>
+      </w:r>
+      <w:r>
+        <w:t>POV?</w:t>
+      </w:r>
+      <w:r>
+        <w:t xml:space="preserve"> </w:t>
+      </w:r>
+    </w:p>
+    <w:p>
+      <w:pPr>
+        <w:pStyle w:val="ListBullet"/>
+      </w:pPr>
+      <w:r>
+        <w:rPr>
+          <w:b/>
+        </w:rPr>
+        <w:t xml:space="preserve">Partitioning </w:t>
+      </w:r>
+      <w:r>
+        <w:rPr>
+          <w:b/>
+        </w:rPr>
+        <w:t>variability</w:t>
+      </w:r>
+      <w:r>
+        <w:t xml:space="preserve"> in y to explained </w:t>
+      </w:r>
+      <w:r>
+        <w:t>+</w:t>
+      </w:r>
+      <w:r>
+        <w:t xml:space="preserve"> unexplained variability measures </w:t>
+      </w:r>
+      <w:r>
+        <w:t xml:space="preserve">requires </w:t>
+      </w:r>
+      <w:r>
+        <w:rPr>
+          <w:b/>
+        </w:rPr>
+        <w:t>ANOVA</w:t>
+      </w:r>
+    </w:p>
+    <w:p>
+      <w:pPr>
+        <w:pStyle w:val="ListBullet"/>
+      </w:pPr>
+      <w:r>
+        <w:t xml:space="preserve">Can </w:t>
+      </w:r>
+      <w:r>
+        <w:t xml:space="preserve">get an </w:t>
+      </w:r>
+      <w:r>
+        <w:t>ANOVA-</w:t>
+      </w:r>
+      <w:r>
+        <w:t>type output</w:t>
+      </w:r>
+      <w:r>
+        <w:t xml:space="preserve"> </w:t>
+      </w:r>
+      <w:r>
+        <w:t xml:space="preserve">for </w:t>
+      </w:r>
+      <w:r>
+        <w:t xml:space="preserve">a </w:t>
+      </w:r>
+      <w:r>
+        <w:t xml:space="preserve">regression model </w:t>
+      </w:r>
+    </w:p>
+    <w:p>
+      <w:pPr>
+        <w:pStyle w:val="ListBullet"/>
+        <w:numPr>
+          <w:ilvl w:val="0"/>
+          <w:numId w:val="0"/>
+        </w:numPr>
+        <w:ind w:left="1800" w:firstLine="360"/>
+      </w:pPr>
+      <w:r>
+        <w:rPr>
+          <w:noProof/>
+        </w:rPr>
+        <w:drawing>
+          <wp:inline distT="0" distB="0" distL="0" distR="0" wp14:anchorId="66140AF7" wp14:editId="44EC5B26">
+            <wp:extent cx="2964180" cy="574468"/>
+            <wp:effectExtent l="0" t="0" r="0" b="0"/>
+            <wp:docPr id="2" name="Picture 2"/>
+            <wp:cNvGraphicFramePr>
+              <a:graphicFrameLocks xmlns:a="http://schemas.openxmlformats.org/drawingml/2006/main" noChangeAspect="1"/>
+            </wp:cNvGraphicFramePr>
+            <a:graphic xmlns:a="http://schemas.openxmlformats.org/drawingml/2006/main">
+              <a:graphicData uri="http://schemas.openxmlformats.org/drawingml/2006/picture">
+                <pic:pic xmlns:pic="http://schemas.openxmlformats.org/drawingml/2006/picture">
+                  <pic:nvPicPr>
+                    <pic:cNvPr id="1" name=""/>
+                    <pic:cNvPicPr/>
+                  </pic:nvPicPr>
+                  <pic:blipFill>
+                    <a:blip r:embed="rId16"/>
+                    <a:stretch>
+                      <a:fillRect/>
+                    </a:stretch>
+                  </pic:blipFill>
+                  <pic:spPr>
+                    <a:xfrm>
+                      <a:off x="0" y="0"/>
+                      <a:ext cx="3014712" cy="584261"/>
+                    </a:xfrm>
+                    <a:prstGeom prst="rect">
+                      <a:avLst/>
+                    </a:prstGeom>
+                  </pic:spPr>
+                </pic:pic>
+              </a:graphicData>
+            </a:graphic>
+          </wp:inline>
+        </w:drawing>
+      </w:r>
+    </w:p>
+    <w:p>
+      <w:pPr>
+        <w:pStyle w:val="ListBullet"/>
+      </w:pPr>
+      <w:r>
+        <w:rPr>
+          <w:b/>
+        </w:rPr>
+        <w:t>S</w:t>
+      </w:r>
+      <w:r>
+        <w:rPr>
+          <w:b/>
+        </w:rPr>
+        <w:t xml:space="preserve">um of squares </w:t>
+      </w:r>
+      <w:r>
+        <w:t xml:space="preserve">= </w:t>
+      </w:r>
+      <w:r>
+        <w:t>data on total variability</w:t>
+      </w:r>
+      <w:r>
+        <w:t xml:space="preserve"> </w:t>
+      </w:r>
+      <w:r>
+        <w:sym w:font="Wingdings" w:char="F0E0"/>
+      </w:r>
+      <w:r>
+        <w:t xml:space="preserve"> </w:t>
+      </w:r>
+      <w:r>
+        <w:t xml:space="preserve">total variability in y </w:t>
+      </w:r>
+      <w:r>
+        <w:t xml:space="preserve">= </w:t>
+      </w:r>
+      <w:r>
+        <w:rPr>
+          <w:b/>
+        </w:rPr>
+        <w:t xml:space="preserve">total sum </w:t>
+      </w:r>
+      <w:r>
+        <w:rPr>
+          <w:b/>
+        </w:rPr>
+        <w:t xml:space="preserve">of </w:t>
+      </w:r>
+      <w:r>
+        <w:rPr>
+          <w:b/>
+        </w:rPr>
+        <w:t>squares</w:t>
+      </w:r>
+      <w:r>
+        <w:t xml:space="preserve"> </w:t>
+      </w:r>
+      <w:r>
+        <w:t>=</w:t>
+      </w:r>
+      <w:r>
+        <w:t xml:space="preserve"> looks very much like the variance of</w:t>
+      </w:r>
+      <w:r>
+        <w:t xml:space="preserve"> </w:t>
+      </w:r>
+      <w:r>
+        <w:t xml:space="preserve">y if we didn't scale by sample size. </w:t>
+      </w:r>
+    </w:p>
+    <w:p>
+      <w:pPr>
+        <w:pStyle w:val="ListBullet"/>
+      </w:pPr>
+      <w:r>
+        <w:rPr>
+          <w:b/>
+        </w:rPr>
+        <w:t xml:space="preserve">Unexplained </w:t>
+      </w:r>
+      <w:r>
+        <w:rPr>
+          <w:b/>
+        </w:rPr>
+        <w:t>variability in y</w:t>
+      </w:r>
+      <w:r>
+        <w:t xml:space="preserve"> </w:t>
+      </w:r>
+      <w:r>
+        <w:t>w/</w:t>
+      </w:r>
+      <w:r>
+        <w:t xml:space="preserve">in </w:t>
+      </w:r>
+      <w:r>
+        <w:rPr>
+          <w:u w:val="single"/>
+        </w:rPr>
+        <w:t>context of regression</w:t>
+      </w:r>
+      <w:r>
+        <w:t xml:space="preserve"> </w:t>
+      </w:r>
+      <w:r>
+        <w:t xml:space="preserve">= </w:t>
+      </w:r>
+      <w:r>
+        <w:rPr>
+          <w:b/>
+        </w:rPr>
+        <w:t>residual</w:t>
+      </w:r>
+      <w:r>
+        <w:rPr>
+          <w:b/>
+        </w:rPr>
+        <w:t xml:space="preserve"> </w:t>
+      </w:r>
+      <w:r>
+        <w:rPr>
+          <w:b/>
+        </w:rPr>
+        <w:t>sum of squares</w:t>
+      </w:r>
+      <w:r>
+        <w:t xml:space="preserve"> </w:t>
+      </w:r>
+    </w:p>
+    <w:p>
+      <w:pPr>
+        <w:pStyle w:val="ListBullet"/>
+      </w:pPr>
+      <w:r>
+        <w:t>I</w:t>
+      </w:r>
+      <w:r>
+        <w:t xml:space="preserve">magine you have the residual for every single </w:t>
+      </w:r>
+      <w:r>
+        <w:t xml:space="preserve">DP </w:t>
+      </w:r>
+      <w:r>
+        <w:t xml:space="preserve">in </w:t>
+      </w:r>
+      <w:r>
+        <w:t xml:space="preserve">a </w:t>
+      </w:r>
+      <w:r>
+        <w:t>data set</w:t>
+      </w:r>
+      <w:r>
+        <w:t xml:space="preserve">, </w:t>
+      </w:r>
+      <w:r>
+        <w:t xml:space="preserve">square those </w:t>
+      </w:r>
+      <w:r>
+        <w:t>+</w:t>
+      </w:r>
+      <w:r>
+        <w:t xml:space="preserve"> add </w:t>
+      </w:r>
+      <w:r>
+        <w:t xml:space="preserve">them </w:t>
+      </w:r>
+      <w:r>
+        <w:t xml:space="preserve">up. </w:t>
+      </w:r>
+    </w:p>
+    <w:p>
+      <w:pPr>
+        <w:pStyle w:val="ListBullet"/>
+      </w:pPr>
+      <w:r>
+        <w:t>Then</w:t>
+      </w:r>
+      <w:r>
+        <w:t xml:space="preserve">, </w:t>
+      </w:r>
+      <w:r>
+        <w:t>explained variability simply</w:t>
+      </w:r>
+      <w:r>
+        <w:t xml:space="preserve"> </w:t>
+      </w:r>
+      <w:r>
+        <w:t xml:space="preserve">becomes the </w:t>
+      </w:r>
+      <w:r>
+        <w:rPr>
+          <w:i/>
+        </w:rPr>
+        <w:t xml:space="preserve">balance of these </w:t>
+      </w:r>
+      <w:r>
+        <w:rPr>
+          <w:i/>
+        </w:rPr>
+        <w:t>2</w:t>
+      </w:r>
+      <w:r>
+        <w:t xml:space="preserve"> #’s </w:t>
+      </w:r>
+    </w:p>
+    <w:p>
+      <w:pPr>
+        <w:pStyle w:val="ListBullet"/>
+      </w:pPr>
+      <w:r>
+        <w:t xml:space="preserve">Remember </w:t>
+      </w:r>
+      <w:r>
+        <w:t>the explained</w:t>
+      </w:r>
+      <w:r>
+        <w:t xml:space="preserve"> + </w:t>
+      </w:r>
+      <w:r>
+        <w:t xml:space="preserve">unexplained variability </w:t>
+      </w:r>
+      <w:r>
+        <w:t xml:space="preserve">= </w:t>
+      </w:r>
+      <w:r>
+        <w:t xml:space="preserve">total variability. </w:t>
+      </w:r>
+    </w:p>
+    <w:p>
+      <w:pPr>
+        <w:pStyle w:val="ListBullet"/>
+        <w:numPr>
+          <w:ilvl w:val="0"/>
+          <w:numId w:val="0"/>
+        </w:numPr>
+        <w:ind w:left="1080" w:firstLine="360"/>
+      </w:pPr>
+      <w:r>
+        <w:rPr>
+          <w:noProof/>
+        </w:rPr>
+        <w:drawing>
+          <wp:inline distT="0" distB="0" distL="0" distR="0" wp14:anchorId="576E7106" wp14:editId="4D76B540">
+            <wp:extent cx="3619015" cy="581130"/>
+            <wp:effectExtent l="0" t="0" r="635" b="9525"/>
+            <wp:docPr id="5" name="Picture 5"/>
+            <wp:cNvGraphicFramePr>
+              <a:graphicFrameLocks xmlns:a="http://schemas.openxmlformats.org/drawingml/2006/main" noChangeAspect="1"/>
+            </wp:cNvGraphicFramePr>
+            <a:graphic xmlns:a="http://schemas.openxmlformats.org/drawingml/2006/main">
+              <a:graphicData uri="http://schemas.openxmlformats.org/drawingml/2006/picture">
+                <pic:pic xmlns:pic="http://schemas.openxmlformats.org/drawingml/2006/picture">
+                  <pic:nvPicPr>
+                    <pic:cNvPr id="1" name=""/>
+                    <pic:cNvPicPr/>
+                  </pic:nvPicPr>
+                  <pic:blipFill>
+                    <a:blip r:embed="rId17"/>
+                    <a:stretch>
+                      <a:fillRect/>
+                    </a:stretch>
+                  </pic:blipFill>
+                  <pic:spPr>
+                    <a:xfrm>
+                      <a:off x="0" y="0"/>
+                      <a:ext cx="3777173" cy="606527"/>
+                    </a:xfrm>
+                    <a:prstGeom prst="rect">
+                      <a:avLst/>
+                    </a:prstGeom>
+                  </pic:spPr>
+                </pic:pic>
+              </a:graphicData>
+            </a:graphic>
+          </wp:inline>
+        </w:drawing>
+      </w:r>
+    </w:p>
+    <w:p>
+      <w:pPr>
+        <w:pStyle w:val="ListBullet"/>
+      </w:pPr>
+      <w:r>
+        <w:t xml:space="preserve">The total </w:t>
+      </w:r>
+      <w:proofErr w:type="spellStart"/>
+      <w:r>
+        <w:t>dF</w:t>
+      </w:r>
+      <w:proofErr w:type="spellEnd"/>
+      <w:r>
+        <w:t xml:space="preserve"> = S</w:t>
+      </w:r>
+      <w:r>
+        <w:t xml:space="preserve">ample size </w:t>
+      </w:r>
+      <w:r>
+        <w:t>– 1</w:t>
+      </w:r>
+    </w:p>
+    <w:p>
+      <w:pPr>
+        <w:pStyle w:val="ListBullet"/>
+      </w:pPr>
+      <w:r>
+        <w:t xml:space="preserve">Consider </w:t>
+      </w:r>
+      <w:proofErr w:type="spellStart"/>
+      <w:r>
+        <w:t>dF</w:t>
+      </w:r>
+      <w:proofErr w:type="spellEnd"/>
+      <w:r>
+        <w:t xml:space="preserve"> </w:t>
+      </w:r>
+      <w:r>
+        <w:t xml:space="preserve">associated </w:t>
+      </w:r>
+      <w:r>
+        <w:t>w/</w:t>
+      </w:r>
+      <w:r>
+        <w:t xml:space="preserve"> a regression</w:t>
+      </w:r>
+      <w:r>
+        <w:t xml:space="preserve"> = </w:t>
+      </w:r>
+      <w:r>
+        <w:t xml:space="preserve">only </w:t>
+      </w:r>
+      <w:r>
+        <w:t xml:space="preserve">1 </w:t>
+      </w:r>
+      <w:r>
+        <w:t xml:space="preserve">predictor </w:t>
+      </w:r>
+      <w:r>
+        <w:t xml:space="preserve">+ </w:t>
+      </w:r>
+      <w:r>
+        <w:t xml:space="preserve">this </w:t>
+      </w:r>
+      <w:proofErr w:type="spellStart"/>
+      <w:r>
+        <w:t>Df</w:t>
+      </w:r>
+      <w:proofErr w:type="spellEnd"/>
+      <w:r>
+        <w:t xml:space="preserve"> = 1</w:t>
+      </w:r>
+    </w:p>
+    <w:p>
+      <w:pPr>
+        <w:pStyle w:val="ListBullet"/>
+      </w:pPr>
+      <w:r>
+        <w:t xml:space="preserve">Residual </w:t>
+      </w:r>
+      <w:proofErr w:type="spellStart"/>
+      <w:r>
+        <w:t>dF</w:t>
+      </w:r>
+      <w:proofErr w:type="spellEnd"/>
+      <w:r>
+        <w:t xml:space="preserve"> = </w:t>
+      </w:r>
+      <w:r>
+        <w:t>balance of these</w:t>
+      </w:r>
+      <w:r>
+        <w:t xml:space="preserve"> 2 </w:t>
+      </w:r>
+      <w:r>
+        <w:sym w:font="Wingdings" w:char="F0E0"/>
+      </w:r>
+      <w:r>
+        <w:t xml:space="preserve"> </w:t>
+      </w:r>
+      <w:r>
+        <w:t xml:space="preserve">26 </w:t>
+      </w:r>
+      <w:r>
+        <w:t xml:space="preserve">– 1 = </w:t>
+      </w:r>
+      <w:r>
+        <w:t xml:space="preserve">25. </w:t>
+      </w:r>
+    </w:p>
+    <w:p>
+      <w:pPr>
+        <w:pStyle w:val="ListBullet"/>
+        <w:numPr>
+          <w:ilvl w:val="0"/>
+          <w:numId w:val="0"/>
+        </w:numPr>
+        <w:ind w:left="1080" w:firstLine="360"/>
+      </w:pPr>
+      <w:r>
+        <w:rPr>
+          <w:noProof/>
+        </w:rPr>
+        <w:drawing>
+          <wp:inline distT="0" distB="0" distL="0" distR="0" wp14:anchorId="0AB43825" wp14:editId="471E1F01">
+            <wp:extent cx="3665220" cy="656685"/>
+            <wp:effectExtent l="0" t="0" r="0" b="0"/>
+            <wp:docPr id="6" name="Picture 6"/>
+            <wp:cNvGraphicFramePr>
+              <a:graphicFrameLocks xmlns:a="http://schemas.openxmlformats.org/drawingml/2006/main" noChangeAspect="1"/>
+            </wp:cNvGraphicFramePr>
+            <a:graphic xmlns:a="http://schemas.openxmlformats.org/drawingml/2006/main">
+              <a:graphicData uri="http://schemas.openxmlformats.org/drawingml/2006/picture">
+                <pic:pic xmlns:pic="http://schemas.openxmlformats.org/drawingml/2006/picture">
+                  <pic:nvPicPr>
+                    <pic:cNvPr id="1" name=""/>
+                    <pic:cNvPicPr/>
+                  </pic:nvPicPr>
+                  <pic:blipFill>
+                    <a:blip r:embed="rId18"/>
+                    <a:stretch>
+                      <a:fillRect/>
+                    </a:stretch>
+                  </pic:blipFill>
+                  <pic:spPr>
+                    <a:xfrm>
+                      <a:off x="0" y="0"/>
+                      <a:ext cx="3725290" cy="667448"/>
+                    </a:xfrm>
+                    <a:prstGeom prst="rect">
+                      <a:avLst/>
+                    </a:prstGeom>
+                  </pic:spPr>
+                </pic:pic>
+              </a:graphicData>
+            </a:graphic>
+          </wp:inline>
+        </w:drawing>
+      </w:r>
+    </w:p>
+    <w:p>
+      <w:pPr>
+        <w:pStyle w:val="ListBullet"/>
+      </w:pPr>
+      <w:r>
+        <w:t>N</w:t>
+      </w:r>
+      <w:r>
+        <w:t xml:space="preserve">ext, </w:t>
+      </w:r>
+      <w:r>
+        <w:t xml:space="preserve">get </w:t>
+      </w:r>
+      <w:r>
+        <w:rPr>
+          <w:b/>
+        </w:rPr>
+        <w:t>mean square</w:t>
+      </w:r>
+      <w:r>
+        <w:t xml:space="preserve"> </w:t>
+      </w:r>
+      <w:r>
+        <w:t xml:space="preserve">= a </w:t>
+      </w:r>
+      <w:r>
+        <w:t xml:space="preserve">measure of </w:t>
+      </w:r>
+      <w:r>
+        <w:rPr>
+          <w:i/>
+        </w:rPr>
+        <w:t>average variability</w:t>
+      </w:r>
+      <w:r>
+        <w:t xml:space="preserve"> </w:t>
+      </w:r>
+      <w:r>
+        <w:t xml:space="preserve">= </w:t>
+      </w:r>
+      <w:r>
+        <w:t xml:space="preserve">sum of squares </w:t>
+      </w:r>
+      <w:r>
+        <w:t xml:space="preserve">/ </w:t>
+      </w:r>
+      <w:r>
+        <w:t>associated</w:t>
+      </w:r>
+      <w:r>
+        <w:t xml:space="preserve"> </w:t>
+      </w:r>
+      <w:proofErr w:type="spellStart"/>
+      <w:r>
+        <w:t>dF</w:t>
+      </w:r>
+      <w:proofErr w:type="spellEnd"/>
+    </w:p>
+    <w:p>
+      <w:pPr>
+        <w:pStyle w:val="ListBullet"/>
+      </w:pPr>
+      <w:r>
+        <w:rPr>
+          <w:b/>
+        </w:rPr>
+        <w:t xml:space="preserve">Regression </w:t>
+      </w:r>
+      <w:r>
+        <w:rPr>
+          <w:b/>
+        </w:rPr>
+        <w:t xml:space="preserve">mean square </w:t>
+      </w:r>
+      <w:r>
+        <w:rPr>
+          <w:b/>
+        </w:rPr>
+        <w:t xml:space="preserve">= </w:t>
+      </w:r>
+      <w:r>
+        <w:t xml:space="preserve">regression </w:t>
+      </w:r>
+      <w:r>
+        <w:t xml:space="preserve">sum of squares </w:t>
+      </w:r>
+      <w:r>
+        <w:t xml:space="preserve">/ </w:t>
+      </w:r>
+      <w:r>
+        <w:t xml:space="preserve">regression </w:t>
+      </w:r>
+      <w:proofErr w:type="spellStart"/>
+      <w:r>
+        <w:t>dF</w:t>
+      </w:r>
+      <w:proofErr w:type="spellEnd"/>
+      <w:r>
+        <w:t xml:space="preserve"> </w:t>
+      </w:r>
+    </w:p>
+    <w:p>
+      <w:pPr>
+        <w:pStyle w:val="ListBullet"/>
+      </w:pPr>
+      <w:r>
+        <w:rPr>
+          <w:b/>
+        </w:rPr>
+        <w:t xml:space="preserve">Residuals </w:t>
+      </w:r>
+      <w:r>
+        <w:rPr>
+          <w:b/>
+        </w:rPr>
+        <w:t>mean square</w:t>
+      </w:r>
+      <w:r>
+        <w:t xml:space="preserve"> </w:t>
+      </w:r>
+      <w:r>
+        <w:t xml:space="preserve">= </w:t>
+      </w:r>
+      <w:r>
+        <w:t>residual</w:t>
+      </w:r>
+      <w:r>
+        <w:t xml:space="preserve"> </w:t>
+      </w:r>
+      <w:r>
+        <w:t xml:space="preserve">sum of squares </w:t>
+      </w:r>
+      <w:r>
+        <w:t xml:space="preserve">/ </w:t>
+      </w:r>
+      <w:r>
+        <w:t xml:space="preserve">residuals </w:t>
+      </w:r>
+      <w:proofErr w:type="spellStart"/>
+      <w:r>
+        <w:t>dF</w:t>
+      </w:r>
+      <w:proofErr w:type="spellEnd"/>
+    </w:p>
+    <w:p>
+      <w:pPr>
+        <w:pStyle w:val="ListBullet"/>
+      </w:pPr>
+      <w:r>
+        <w:t>Finally</w:t>
+      </w:r>
+      <w:r>
+        <w:t xml:space="preserve">, </w:t>
+      </w:r>
+      <w:r>
+        <w:rPr>
+          <w:b/>
+        </w:rPr>
+        <w:t>F statistic</w:t>
+      </w:r>
+      <w:r>
+        <w:t xml:space="preserve"> = </w:t>
+      </w:r>
+      <w:r>
+        <w:t xml:space="preserve">ratio of explained to unexplained variability </w:t>
+      </w:r>
+      <w:r>
+        <w:t xml:space="preserve">= </w:t>
+      </w:r>
+      <w:r>
+        <w:t xml:space="preserve">Regression </w:t>
+      </w:r>
+      <w:r>
+        <w:t xml:space="preserve">MS / </w:t>
+      </w:r>
+      <w:r>
+        <w:t>Residuals</w:t>
+      </w:r>
+      <w:r>
+        <w:t xml:space="preserve"> MS</w:t>
+      </w:r>
+      <w:r>
+        <w:t xml:space="preserve"> </w:t>
+      </w:r>
+    </w:p>
+    <w:p>
+      <w:pPr>
+        <w:pStyle w:val="ListBullet"/>
+        <w:numPr>
+          <w:ilvl w:val="0"/>
+          <w:numId w:val="0"/>
+        </w:numPr>
+        <w:ind w:left="360"/>
+      </w:pPr>
+    </w:p>
+    <w:p>
+      <w:pPr>
+        <w:pStyle w:val="ListBullet"/>
+      </w:pPr>
+      <w:r>
+        <w:rPr>
+          <w:u w:val="single"/>
+        </w:rPr>
+        <w:t xml:space="preserve">Hypothesis </w:t>
+      </w:r>
+      <w:r>
+        <w:rPr>
+          <w:u w:val="single"/>
+        </w:rPr>
+        <w:t>test</w:t>
+      </w:r>
+      <w:r>
+        <w:rPr>
+          <w:u w:val="single"/>
+        </w:rPr>
+        <w:t xml:space="preserve"> </w:t>
+      </w:r>
+      <w:r>
+        <w:rPr>
+          <w:u w:val="single"/>
+        </w:rPr>
+        <w:t>goal</w:t>
+      </w:r>
+      <w:r>
+        <w:t xml:space="preserve"> </w:t>
+      </w:r>
+      <w:r>
+        <w:t xml:space="preserve">= </w:t>
+      </w:r>
+      <w:r>
+        <w:rPr>
+          <w:b/>
+        </w:rPr>
+        <w:t xml:space="preserve">Is </w:t>
+      </w:r>
+      <w:r>
+        <w:rPr>
+          <w:b/>
+        </w:rPr>
+        <w:t>the explanatory variable a significant</w:t>
+      </w:r>
+      <w:r>
+        <w:rPr>
+          <w:b/>
+        </w:rPr>
+        <w:t xml:space="preserve"> </w:t>
+      </w:r>
+      <w:r>
+        <w:rPr>
+          <w:b/>
+        </w:rPr>
+        <w:t>predictor of the response variable?</w:t>
+      </w:r>
+      <w:r>
+        <w:t xml:space="preserve"> </w:t>
+      </w:r>
+    </w:p>
+    <w:p>
+      <w:pPr>
+        <w:pStyle w:val="ListBullet"/>
+        <w:tabs>
+          <w:tab w:val="clear" w:pos="360"/>
+          <w:tab w:val="num" w:pos="720"/>
+        </w:tabs>
+        <w:ind w:left="720"/>
+      </w:pPr>
+      <w:r>
+        <w:t xml:space="preserve">H0: </w:t>
+      </w:r>
+      <w:r>
+        <w:t>slope</w:t>
+      </w:r>
+      <w:r>
+        <w:t xml:space="preserve"> = </w:t>
+      </w:r>
+      <w:r>
+        <w:t xml:space="preserve">0 </w:t>
+      </w:r>
+      <w:r>
+        <w:tab/>
+        <w:t xml:space="preserve">H1: </w:t>
+      </w:r>
+      <w:proofErr w:type="gramStart"/>
+      <w:r>
+        <w:t>slope !</w:t>
+      </w:r>
+      <w:proofErr w:type="gramEnd"/>
+      <w:r>
+        <w:t>= 0</w:t>
+      </w:r>
+    </w:p>
+    <w:p>
+      <w:pPr>
+        <w:pStyle w:val="ListBullet"/>
+      </w:pPr>
+      <w:r>
+        <w:t>We have a pretty small p-value, meaning</w:t>
+      </w:r>
+      <w:r>
+        <w:t xml:space="preserve"> </w:t>
+      </w:r>
+      <w:r>
+        <w:t>we</w:t>
+      </w:r>
+      <w:r>
+        <w:t xml:space="preserve">’d </w:t>
+      </w:r>
+      <w:r>
+        <w:t xml:space="preserve">reject the null </w:t>
+      </w:r>
+      <w:r>
+        <w:t>+</w:t>
+      </w:r>
+      <w:r>
+        <w:t xml:space="preserve"> in this case </w:t>
+      </w:r>
+      <w:r>
+        <w:t xml:space="preserve">it </w:t>
+      </w:r>
+      <w:r>
+        <w:t>means the data provided convincing evidence the slope</w:t>
+      </w:r>
+      <w:r>
+        <w:t xml:space="preserve"> </w:t>
+      </w:r>
+      <w:r>
+        <w:t xml:space="preserve">is significantly </w:t>
+      </w:r>
+      <w:r>
+        <w:t xml:space="preserve">&lt; </w:t>
+      </w:r>
+      <w:r>
+        <w:t xml:space="preserve">0. </w:t>
+      </w:r>
+    </w:p>
+    <w:p>
+      <w:pPr>
+        <w:pStyle w:val="ListBullet"/>
+      </w:pPr>
+      <w:r>
+        <w:lastRenderedPageBreak/>
+        <w:t>In other words, the explanatory variable is a significant</w:t>
+      </w:r>
+      <w:r>
+        <w:t xml:space="preserve"> </w:t>
+      </w:r>
+      <w:r>
+        <w:t xml:space="preserve">predictor of the response variable. </w:t>
+      </w:r>
+    </w:p>
+    <w:p>
+      <w:pPr>
+        <w:pStyle w:val="ListBullet"/>
+      </w:pPr>
+      <w:r>
+        <w:t>Remember R</w:t>
+      </w:r>
+      <w:r>
+        <w:t xml:space="preserve">2 = </w:t>
+      </w:r>
+      <w:r>
+        <w:t xml:space="preserve">the proportion of variability in y explained by the model. </w:t>
+      </w:r>
+    </w:p>
+    <w:p>
+      <w:pPr>
+        <w:pStyle w:val="ListBullet"/>
+        <w:tabs>
+          <w:tab w:val="clear" w:pos="360"/>
+          <w:tab w:val="num" w:pos="720"/>
+        </w:tabs>
+        <w:ind w:left="720"/>
+      </w:pPr>
+      <w:r>
+        <w:t>If large, there's likely</w:t>
+      </w:r>
+      <w:r>
+        <w:t xml:space="preserve"> </w:t>
+      </w:r>
+      <w:r>
+        <w:t xml:space="preserve">a linear relationship between x </w:t>
+      </w:r>
+      <w:r>
+        <w:t>+</w:t>
+      </w:r>
+      <w:r>
+        <w:t xml:space="preserve"> y. </w:t>
+      </w:r>
+    </w:p>
+    <w:p>
+      <w:pPr>
+        <w:pStyle w:val="ListBullet"/>
+        <w:tabs>
+          <w:tab w:val="clear" w:pos="360"/>
+          <w:tab w:val="num" w:pos="720"/>
+        </w:tabs>
+        <w:ind w:left="720"/>
+      </w:pPr>
+      <w:r>
+        <w:t>If small, the evidence provided by</w:t>
+      </w:r>
+      <w:r>
+        <w:t xml:space="preserve"> </w:t>
+      </w:r>
+      <w:r>
+        <w:t xml:space="preserve">the data may not be very convincing. </w:t>
+      </w:r>
+    </w:p>
+    <w:p>
+      <w:pPr>
+        <w:pStyle w:val="ListBullet"/>
+      </w:pPr>
+      <w:r>
+        <w:t xml:space="preserve">2 </w:t>
+      </w:r>
+      <w:r>
+        <w:t>ways</w:t>
+      </w:r>
+      <w:r>
+        <w:t xml:space="preserve"> </w:t>
+      </w:r>
+      <w:r>
+        <w:t>to calculate R</w:t>
+      </w:r>
+      <w:r>
+        <w:t>2</w:t>
+      </w:r>
+      <w:r>
+        <w:t>.</w:t>
+      </w:r>
+    </w:p>
+    <w:p>
+      <w:pPr>
+        <w:pStyle w:val="ListBullet"/>
+        <w:tabs>
+          <w:tab w:val="clear" w:pos="360"/>
+          <w:tab w:val="num" w:pos="720"/>
+        </w:tabs>
+        <w:ind w:left="720"/>
+      </w:pPr>
+      <w:r>
+        <w:t>using the correlation coefficient</w:t>
+      </w:r>
+      <w:r>
+        <w:t xml:space="preserve"> </w:t>
+      </w:r>
+      <w:r>
+        <w:sym w:font="Wingdings" w:char="F0E0"/>
+      </w:r>
+      <w:r>
+        <w:t xml:space="preserve"> </w:t>
+      </w:r>
+      <w:r>
+        <w:t>square</w:t>
+      </w:r>
+      <w:r>
+        <w:t xml:space="preserve"> </w:t>
+      </w:r>
+      <w:r>
+        <w:t xml:space="preserve">of correlation coefficient. </w:t>
+      </w:r>
+    </w:p>
+    <w:p>
+      <w:pPr>
+        <w:pStyle w:val="ListBullet"/>
+        <w:tabs>
+          <w:tab w:val="clear" w:pos="360"/>
+          <w:tab w:val="num" w:pos="720"/>
+        </w:tabs>
+        <w:ind w:left="720"/>
+      </w:pPr>
+      <w:r>
+        <w:t xml:space="preserve">Formal </w:t>
+      </w:r>
+      <w:r>
+        <w:t>definition of R</w:t>
+      </w:r>
+      <w:r>
+        <w:t>2</w:t>
+      </w:r>
+      <w:r>
+        <w:t xml:space="preserve"> = </w:t>
+      </w:r>
+      <w:r>
+        <w:t>directly calculate</w:t>
+      </w:r>
+      <w:r>
+        <w:t xml:space="preserve">d </w:t>
+      </w:r>
+      <w:r>
+        <w:t xml:space="preserve">as a </w:t>
+      </w:r>
+      <w:r>
+        <w:rPr>
+          <w:b/>
+        </w:rPr>
+        <w:t>proportion of explained to total variability</w:t>
+      </w:r>
+      <w:r>
+        <w:t xml:space="preserve">. </w:t>
+      </w:r>
+    </w:p>
+    <w:p>
+      <w:pPr>
+        <w:pStyle w:val="ListBullet"/>
+        <w:numPr>
+          <w:ilvl w:val="0"/>
+          <w:numId w:val="0"/>
+        </w:numPr>
+        <w:ind w:left="720"/>
+      </w:pPr>
+      <w:r>
+        <w:rPr>
+          <w:noProof/>
+        </w:rPr>
+        <w:drawing>
+          <wp:inline distT="0" distB="0" distL="0" distR="0" wp14:anchorId="615F9126" wp14:editId="10858BC9">
+            <wp:extent cx="4762500" cy="1946214"/>
+            <wp:effectExtent l="0" t="0" r="0" b="0"/>
+            <wp:docPr id="7" name="Picture 7"/>
+            <wp:cNvGraphicFramePr>
+              <a:graphicFrameLocks xmlns:a="http://schemas.openxmlformats.org/drawingml/2006/main" noChangeAspect="1"/>
+            </wp:cNvGraphicFramePr>
+            <a:graphic xmlns:a="http://schemas.openxmlformats.org/drawingml/2006/main">
+              <a:graphicData uri="http://schemas.openxmlformats.org/drawingml/2006/picture">
+                <pic:pic xmlns:pic="http://schemas.openxmlformats.org/drawingml/2006/picture">
+                  <pic:nvPicPr>
+                    <pic:cNvPr id="1" name=""/>
+                    <pic:cNvPicPr/>
+                  </pic:nvPicPr>
+                  <pic:blipFill>
+                    <a:blip r:embed="rId19"/>
+                    <a:stretch>
+                      <a:fillRect/>
+                    </a:stretch>
+                  </pic:blipFill>
+                  <pic:spPr>
+                    <a:xfrm>
+                      <a:off x="0" y="0"/>
+                      <a:ext cx="4771877" cy="1950046"/>
+                    </a:xfrm>
+                    <a:prstGeom prst="rect">
+                      <a:avLst/>
+                    </a:prstGeom>
+                  </pic:spPr>
+                </pic:pic>
+              </a:graphicData>
+            </a:graphic>
+          </wp:inline>
+        </w:drawing>
+      </w:r>
+    </w:p>
+    <w:p>
+      <w:pPr>
+        <w:pStyle w:val="ListBullet"/>
+      </w:pPr>
+      <w:r>
+        <w:t xml:space="preserve">R2 = .78 = </w:t>
+      </w:r>
+      <w:r>
+        <w:t>IQ's can be explained by the model</w:t>
+      </w:r>
+      <w:r>
+        <w:t>/</w:t>
+      </w:r>
+      <w:r>
+        <w:t>the biological twins IQ's.</w:t>
+      </w:r>
+    </w:p>
+    <w:p>
+      <w:pPr>
+        <w:pStyle w:val="ListBullet"/>
+        <w:numPr>
+          <w:ilvl w:val="0"/>
+          <w:numId w:val="0"/>
+        </w:numPr>
+        <w:ind w:left="360" w:hanging="360"/>
+      </w:pPr>
       <w:bookmarkStart w:id="0" w:name="_GoBack"/>
       <w:bookmarkEnd w:id="0"/>
     </w:p>
@@ -4500,6 +5801,7 @@
     <w:lsdException w:name="HTML Sample" w:semiHidden="1" w:unhideWhenUsed="1"/>
     <w:lsdException w:name="HTML Typewriter" w:semiHidden="1" w:unhideWhenUsed="1"/>
     <w:lsdException w:name="HTML Variable" w:semiHidden="1" w:unhideWhenUsed="1"/>
+    <w:lsdException w:name="Normal Table" w:semiHidden="1" w:unhideWhenUsed="1"/>
     <w:lsdException w:name="annotation subject" w:semiHidden="1" w:unhideWhenUsed="1"/>
     <w:lsdException w:name="No List" w:semiHidden="1" w:unhideWhenUsed="1"/>
     <w:lsdException w:name="Outline List 1" w:semiHidden="1" w:unhideWhenUsed="1"/>
@@ -4543,8 +5845,10 @@
     <w:lsdException w:name="Table Elegant" w:semiHidden="1" w:unhideWhenUsed="1"/>
     <w:lsdException w:name="Table Professional" w:semiHidden="1" w:unhideWhenUsed="1"/>
     <w:lsdException w:name="Table Subtle 1" w:semiHidden="1" w:unhideWhenUsed="1"/>
+    <w:lsdException w:name="Table Subtle 2" w:semiHidden="1" w:unhideWhenUsed="1"/>
     <w:lsdException w:name="Table Web 1" w:semiHidden="1" w:unhideWhenUsed="1"/>
     <w:lsdException w:name="Table Web 2" w:semiHidden="1" w:unhideWhenUsed="1"/>
+    <w:lsdException w:name="Table Web 3" w:semiHidden="1" w:unhideWhenUsed="1"/>
     <w:lsdException w:name="Balloon Text" w:semiHidden="1" w:unhideWhenUsed="1"/>
     <w:lsdException w:name="Table Grid" w:uiPriority="39"/>
     <w:lsdException w:name="Table Theme" w:semiHidden="1" w:unhideWhenUsed="1"/>
@@ -4776,6 +6080,7 @@
   <w:style w:type="character" w:default="1" w:styleId="DefaultParagraphFont">
     <w:name w:val="Default Paragraph Font"/>
     <w:uiPriority w:val="1"/>
+    <w:semiHidden/>
     <w:unhideWhenUsed/>
   </w:style>
   <w:style w:type="table" w:default="1" w:styleId="TableNormal">

</xml_diff>